<commit_message>
Updated Exercises 2 results 23.11.2016
</commit_message>
<xml_diff>
--- a/Exercises/I. За 3-ка - 2nd Edition.docx
+++ b/Exercises/I. За 3-ка - 2nd Edition.docx
@@ -218,6 +218,7 @@
             </w:pPr>
             <w:bookmarkStart w:id="0" w:name="OLE_LINK4"/>
             <w:bookmarkStart w:id="1" w:name="OLE_LINK5"/>
+            <w:bookmarkStart w:id="2" w:name="OLE_LINK1"/>
             <w:r>
               <w:rPr>
                 <w:rFonts w:ascii="Consolas" w:hAnsi="Consolas" w:cs="Consolas"/>
@@ -230,6 +231,7 @@
           </w:p>
           <w:bookmarkEnd w:id="0"/>
           <w:bookmarkEnd w:id="1"/>
+          <w:bookmarkEnd w:id="2"/>
           <w:p>
             <w:pPr>
               <w:spacing w:after="0" w:line="240" w:lineRule="auto"/>
@@ -281,8 +283,9 @@
                 <w:highlight w:val="white"/>
               </w:rPr>
             </w:pPr>
-            <w:bookmarkStart w:id="2" w:name="OLE_LINK6"/>
-            <w:bookmarkStart w:id="3" w:name="OLE_LINK7"/>
+            <w:bookmarkStart w:id="3" w:name="OLE_LINK6"/>
+            <w:bookmarkStart w:id="4" w:name="OLE_LINK7"/>
+            <w:bookmarkStart w:id="5" w:name="_GoBack"/>
             <w:r>
               <w:rPr>
                 <w:rFonts w:ascii="Consolas" w:hAnsi="Consolas" w:cs="Consolas"/>
@@ -320,8 +323,9 @@
               </w:rPr>
               <w:t xml:space="preserve"> </w:t>
             </w:r>
-            <w:bookmarkEnd w:id="2"/>
             <w:bookmarkEnd w:id="3"/>
+            <w:bookmarkEnd w:id="4"/>
+            <w:bookmarkEnd w:id="5"/>
           </w:p>
         </w:tc>
         <w:tc>
@@ -416,9 +420,8 @@
                 <w:lang w:val="bg-BG"/>
               </w:rPr>
             </w:pPr>
-            <w:bookmarkStart w:id="4" w:name="OLE_LINK8"/>
-            <w:bookmarkStart w:id="5" w:name="OLE_LINK9"/>
-            <w:bookmarkStart w:id="6" w:name="_GoBack"/>
+            <w:bookmarkStart w:id="6" w:name="OLE_LINK8"/>
+            <w:bookmarkStart w:id="7" w:name="OLE_LINK9"/>
             <w:r>
               <w:rPr>
                 <w:rFonts w:ascii="Cambria" w:hAnsi="Cambria" w:cs="Buxton Sketch"/>
@@ -429,9 +432,8 @@
               </w:rPr>
               <w:t>Мара ва, братчетЪ!</w:t>
             </w:r>
-            <w:bookmarkEnd w:id="4"/>
-            <w:bookmarkEnd w:id="5"/>
             <w:bookmarkEnd w:id="6"/>
+            <w:bookmarkEnd w:id="7"/>
           </w:p>
         </w:tc>
       </w:tr>

</xml_diff>